<commit_message>
Manual merge of doc
</commit_message>
<xml_diff>
--- a/Rapport/Rapport_Flat5.docx
+++ b/Rapport/Rapport_Flat5.docx
@@ -60,6 +60,7 @@
                   <w:calendar w:val="gregorian"/>
                 </w:date>
               </w:sdtPr>
+              <w:sdtEndPr/>
               <w:sdtContent>
                 <w:tc>
                   <w:tcPr>
@@ -127,6 +128,7 @@
                   <w:dataBinding w:prefixMappings="xmlns:ns0='http://schemas.openxmlformats.org/officeDocument/2006/extended-properties'" w:xpath="/ns0:Properties[1]/ns0:Company[1]" w:storeItemID="{6668398D-A668-4E3E-A5EB-62B293D839F1}"/>
                   <w:text/>
                 </w:sdtPr>
+                <w:sdtEndPr/>
                 <w:sdtContent>
                   <w:p>
                     <w:pPr>
@@ -382,6 +384,7 @@
                     <w:dataBinding w:prefixMappings="xmlns:ns0='http://schemas.openxmlformats.org/package/2006/metadata/core-properties' xmlns:ns1='http://purl.org/dc/elements/1.1/'" w:xpath="/ns0:coreProperties[1]/ns1:title[1]" w:storeItemID="{6C3C8BC8-F283-45AE-878A-BAB7291924A1}"/>
                     <w:text/>
                   </w:sdtPr>
+                  <w:sdtEndPr/>
                   <w:sdtContent>
                     <w:r>
                       <w:rPr>
@@ -508,35 +511,68 @@
         </w:p>
         <w:p>
           <w:pPr>
-            <w:jc w:val="center"/>
-            <w:rPr>
-              <w:sz w:val="144"/>
-              <w:szCs w:val="144"/>
-            </w:rPr>
-          </w:pPr>
-          <w:r>
-            <w:rPr>
-              <w:sz w:val="144"/>
-              <w:szCs w:val="144"/>
-            </w:rPr>
-            <w:t>F</w:t>
-          </w:r>
-          <w:r>
-            <w:rPr>
-              <w:sz w:val="144"/>
-              <w:szCs w:val="144"/>
-            </w:rPr>
-            <w:t>lat 5</w:t>
-          </w:r>
-        </w:p>
-        <w:p>
-          <w:pPr>
             <w:rPr>
               <w:b/>
               <w:bCs/>
               <w:lang w:val="fr-FR"/>
             </w:rPr>
           </w:pPr>
+          <w:r>
+            <w:rPr>
+              <w:noProof/>
+              <w:sz w:val="144"/>
+              <w:szCs w:val="144"/>
+              <w:lang w:eastAsia="fr-CH"/>
+            </w:rPr>
+            <w:drawing>
+              <wp:inline distT="0" distB="0" distL="0" distR="0">
+                <wp:extent cx="5759450" cy="3199694"/>
+                <wp:effectExtent l="0" t="0" r="0" b="1270"/>
+                <wp:docPr id="7" name="Image 7" descr="logo"/>
+                <wp:cNvGraphicFramePr>
+                  <a:graphicFrameLocks xmlns:a="http://schemas.openxmlformats.org/drawingml/2006/main" noChangeAspect="1"/>
+                </wp:cNvGraphicFramePr>
+                <a:graphic xmlns:a="http://schemas.openxmlformats.org/drawingml/2006/main">
+                  <a:graphicData uri="http://schemas.openxmlformats.org/drawingml/2006/picture">
+                    <pic:pic xmlns:pic="http://schemas.openxmlformats.org/drawingml/2006/picture">
+                      <pic:nvPicPr>
+                        <pic:cNvPr id="0" name="Picture 7" descr="logo"/>
+                        <pic:cNvPicPr>
+                          <a:picLocks noChangeAspect="1" noChangeArrowheads="1"/>
+                        </pic:cNvPicPr>
+                      </pic:nvPicPr>
+                      <pic:blipFill>
+                        <a:blip r:embed="rId10">
+                          <a:extLst>
+                            <a:ext uri="{28A0092B-C50C-407E-A947-70E740481C1C}">
+                              <a14:useLocalDpi xmlns:a14="http://schemas.microsoft.com/office/drawing/2010/main" val="0"/>
+                            </a:ext>
+                          </a:extLst>
+                        </a:blip>
+                        <a:srcRect/>
+                        <a:stretch>
+                          <a:fillRect/>
+                        </a:stretch>
+                      </pic:blipFill>
+                      <pic:spPr bwMode="auto">
+                        <a:xfrm>
+                          <a:off x="0" y="0"/>
+                          <a:ext cx="5759450" cy="3199694"/>
+                        </a:xfrm>
+                        <a:prstGeom prst="rect">
+                          <a:avLst/>
+                        </a:prstGeom>
+                        <a:noFill/>
+                        <a:ln>
+                          <a:noFill/>
+                        </a:ln>
+                      </pic:spPr>
+                    </pic:pic>
+                  </a:graphicData>
+                </a:graphic>
+              </wp:inline>
+            </w:drawing>
+          </w:r>
         </w:p>
         <w:p>
           <w:pPr>
@@ -570,6 +606,7 @@
           <w:docPartUnique/>
         </w:docPartObj>
       </w:sdtPr>
+      <w:sdtEndPr/>
       <w:sdtContent>
         <w:p>
           <w:pPr>
@@ -3559,7 +3596,7 @@
       </w:r>
     </w:p>
     <w:p>
-      <w:hyperlink r:id="rId10" w:history="1">
+      <w:hyperlink r:id="rId11" w:history="1">
         <w:r>
           <w:rPr>
             <w:rStyle w:val="Lienhypertexte"/>
@@ -4047,7 +4084,7 @@
       <w:r>
         <w:t xml:space="preserve"> suivant : </w:t>
       </w:r>
-      <w:hyperlink r:id="rId11" w:history="1">
+      <w:hyperlink r:id="rId12" w:history="1">
         <w:r>
           <w:rPr>
             <w:rStyle w:val="Lienhypertexte"/>
@@ -4094,7 +4131,1671 @@
       </w:r>
       <w:bookmarkEnd w:id="12"/>
     </w:p>
-    <w:p/>
+    <w:p>
+      <w:pPr>
+        <w:pStyle w:val="Titre3"/>
+      </w:pPr>
+      <w:bookmarkStart w:id="13" w:name="_Toc439619786"/>
+      <w:r>
+        <w:t>Introduction</w:t>
+      </w:r>
+      <w:bookmarkEnd w:id="13"/>
+    </w:p>
+    <w:p>
+      <w:r>
+        <w:t>L'interface a été réalisé au moyen de la librairie graphique FXML et grâce au logiciel « </w:t>
+      </w:r>
+      <w:proofErr w:type="spellStart"/>
+      <w:r>
+        <w:t>SceneBuilder</w:t>
+      </w:r>
+      <w:proofErr w:type="spellEnd"/>
+      <w:r>
+        <w:t xml:space="preserve"> » pour une construction WYSIWYG de nos vues. L'avantage principal de faire nos interfaces graphiques avec FXML et </w:t>
+      </w:r>
+      <w:proofErr w:type="spellStart"/>
+      <w:r>
+        <w:t>SceneBuiler</w:t>
+      </w:r>
+      <w:proofErr w:type="spellEnd"/>
+      <w:r>
+        <w:t xml:space="preserve"> est que nous allons utiliser du </w:t>
+      </w:r>
+      <w:proofErr w:type="spellStart"/>
+      <w:r>
+        <w:t>css</w:t>
+      </w:r>
+      <w:proofErr w:type="spellEnd"/>
+      <w:r>
+        <w:t xml:space="preserve"> (</w:t>
+      </w:r>
+      <w:proofErr w:type="spellStart"/>
+      <w:r>
+        <w:t>css</w:t>
+      </w:r>
+      <w:proofErr w:type="spellEnd"/>
+      <w:r>
+        <w:t xml:space="preserve"> légèrement différent que celui qu'on utilise pour les Web), nous allons donc pouvoir réaliser des interfaces relativement facilement, et qui plus est, des interfaces esthétiquement bonnes. Le problème en revanche avec FXML, est qu'il est relativement jeun et certaines fonctionnalités ne sont pas disponible ou mal fonctionnelle, notamment la lecture de vidéo qui a dû, elle être faite en Swing.</w:t>
+      </w:r>
+    </w:p>
+    <w:p>
+      <w:r>
+        <w:t xml:space="preserve">Dans cette partie nous allons détailler chaque vue du programme ainsi que le comparer avec les </w:t>
+      </w:r>
+      <w:proofErr w:type="spellStart"/>
+      <w:r>
+        <w:t>mockups</w:t>
+      </w:r>
+      <w:proofErr w:type="spellEnd"/>
+      <w:r>
+        <w:t xml:space="preserve"> réalisés sur Photoshop au début du projet.</w:t>
+      </w:r>
+    </w:p>
+    <w:p>
+      <w:r>
+        <w:lastRenderedPageBreak/>
+        <w:t>D'un point de vue global, l'interface n'a que très peu changée, elle est restée très proche de ce qui avait été désigné au début. La plus part des modifications apportées dans le but de simplifier l'interface et d'éviter la redondance, c'est points seront détaillé plus bas quand nous aborderons les comparaisons des vue une à une.</w:t>
+      </w:r>
+    </w:p>
+    <w:p>
+      <w:pPr>
+        <w:spacing w:line="276" w:lineRule="auto"/>
+        <w:jc w:val="left"/>
+        <w:rPr>
+          <w:rFonts w:asciiTheme="majorHAnsi" w:eastAsiaTheme="majorEastAsia" w:hAnsiTheme="majorHAnsi" w:cstheme="majorBidi"/>
+          <w:b/>
+          <w:bCs/>
+          <w:color w:val="4F81BD" w:themeColor="accent1"/>
+        </w:rPr>
+      </w:pPr>
+      <w:r>
+        <w:br w:type="page"/>
+      </w:r>
+    </w:p>
+    <w:p>
+      <w:pPr>
+        <w:pStyle w:val="Titre3"/>
+      </w:pPr>
+      <w:bookmarkStart w:id="14" w:name="_Toc439619787"/>
+      <w:r>
+        <w:lastRenderedPageBreak/>
+        <w:t>Accueil</w:t>
+      </w:r>
+      <w:bookmarkEnd w:id="14"/>
+    </w:p>
+    <w:p>
+      <w:r>
+        <w:t xml:space="preserve">Nous allons commencer par détailler la vue d'accueil de notre programme, la première image représente l'interface désignée sur Photoshop, la seconde l'interface réelle. Globalement les deux vue sont similaire, dans les deux cas nous avons notre menu en haut à gauche (nous l'appellerons </w:t>
+      </w:r>
+      <w:proofErr w:type="spellStart"/>
+      <w:r>
+        <w:t>root</w:t>
+      </w:r>
+      <w:proofErr w:type="spellEnd"/>
+      <w:r>
+        <w:t xml:space="preserve">) ce menu sera présent tout au long de la navigation. Nous avons également le menu d'accueil qui reprend le menu du haut sans le bouton d'accès à l'accueil. L'unique différence entre l'interface fait sur Photoshop et celle réalisé est le style </w:t>
+      </w:r>
+      <w:proofErr w:type="spellStart"/>
+      <w:r>
+        <w:t>css</w:t>
+      </w:r>
+      <w:proofErr w:type="spellEnd"/>
+      <w:r>
+        <w:t xml:space="preserve"> des boutons. La raisons à cela est dû au fait que nous avions pris des </w:t>
+      </w:r>
+      <w:proofErr w:type="spellStart"/>
+      <w:r>
+        <w:t>css</w:t>
+      </w:r>
+      <w:proofErr w:type="spellEnd"/>
+      <w:r>
+        <w:t xml:space="preserve"> déjà existant pour ne pas nous attardé sur quelque chose de si futile, de plus les </w:t>
+      </w:r>
+      <w:proofErr w:type="spellStart"/>
+      <w:r>
+        <w:t>css</w:t>
+      </w:r>
+      <w:proofErr w:type="spellEnd"/>
+      <w:r>
+        <w:t xml:space="preserve"> trouvés allaient bien avec notre interface.</w:t>
+      </w:r>
+    </w:p>
+    <w:p>
+      <w:pPr>
+        <w:keepNext/>
+      </w:pPr>
+      <w:r>
+        <w:rPr>
+          <w:noProof/>
+          <w:lang w:eastAsia="fr-CH"/>
+        </w:rPr>
+        <w:drawing>
+          <wp:inline distT="0" distB="0" distL="0" distR="0">
+            <wp:extent cx="5753100" cy="3238500"/>
+            <wp:effectExtent l="0" t="0" r="0" b="0"/>
+            <wp:docPr id="22" name="Image 22" descr="PDG-Accueil"/>
+            <wp:cNvGraphicFramePr>
+              <a:graphicFrameLocks xmlns:a="http://schemas.openxmlformats.org/drawingml/2006/main" noChangeAspect="1"/>
+            </wp:cNvGraphicFramePr>
+            <a:graphic xmlns:a="http://schemas.openxmlformats.org/drawingml/2006/main">
+              <a:graphicData uri="http://schemas.openxmlformats.org/drawingml/2006/picture">
+                <pic:pic xmlns:pic="http://schemas.openxmlformats.org/drawingml/2006/picture">
+                  <pic:nvPicPr>
+                    <pic:cNvPr id="0" name="Picture 9" descr="PDG-Accueil"/>
+                    <pic:cNvPicPr>
+                      <a:picLocks noChangeAspect="1" noChangeArrowheads="1"/>
+                    </pic:cNvPicPr>
+                  </pic:nvPicPr>
+                  <pic:blipFill>
+                    <a:blip r:embed="rId13" cstate="print">
+                      <a:extLst>
+                        <a:ext uri="{28A0092B-C50C-407E-A947-70E740481C1C}">
+                          <a14:useLocalDpi xmlns:a14="http://schemas.microsoft.com/office/drawing/2010/main" val="0"/>
+                        </a:ext>
+                      </a:extLst>
+                    </a:blip>
+                    <a:srcRect/>
+                    <a:stretch>
+                      <a:fillRect/>
+                    </a:stretch>
+                  </pic:blipFill>
+                  <pic:spPr bwMode="auto">
+                    <a:xfrm>
+                      <a:off x="0" y="0"/>
+                      <a:ext cx="5753100" cy="3238500"/>
+                    </a:xfrm>
+                    <a:prstGeom prst="rect">
+                      <a:avLst/>
+                    </a:prstGeom>
+                    <a:noFill/>
+                    <a:ln>
+                      <a:noFill/>
+                    </a:ln>
+                  </pic:spPr>
+                </pic:pic>
+              </a:graphicData>
+            </a:graphic>
+          </wp:inline>
+        </w:drawing>
+      </w:r>
+    </w:p>
+    <w:p>
+      <w:pPr>
+        <w:pStyle w:val="Lgende"/>
+        <w:jc w:val="center"/>
+      </w:pPr>
+      <w:r>
+        <w:t xml:space="preserve">Figure </w:t>
+      </w:r>
+      <w:r>
+        <w:fldChar w:fldCharType="begin"/>
+      </w:r>
+      <w:r>
+        <w:instrText xml:space="preserve"> SEQ Figure \* ARABIC </w:instrText>
+      </w:r>
+      <w:r>
+        <w:fldChar w:fldCharType="separate"/>
+      </w:r>
+      <w:r>
+        <w:rPr>
+          <w:noProof/>
+        </w:rPr>
+        <w:t>1</w:t>
+      </w:r>
+      <w:r>
+        <w:fldChar w:fldCharType="end"/>
+      </w:r>
+      <w:r>
+        <w:t xml:space="preserve"> : </w:t>
+      </w:r>
+      <w:proofErr w:type="spellStart"/>
+      <w:r>
+        <w:t>MockUp</w:t>
+      </w:r>
+      <w:proofErr w:type="spellEnd"/>
+      <w:r>
+        <w:t xml:space="preserve"> de l'accueil</w:t>
+      </w:r>
+    </w:p>
+    <w:p>
+      <w:pPr>
+        <w:keepNext/>
+        <w:spacing w:line="276" w:lineRule="auto"/>
+        <w:jc w:val="left"/>
+      </w:pPr>
+      <w:r>
+        <w:rPr>
+          <w:noProof/>
+          <w:lang w:eastAsia="fr-CH"/>
+        </w:rPr>
+        <w:drawing>
+          <wp:inline distT="0" distB="0" distL="0" distR="0">
+            <wp:extent cx="5743575" cy="3086100"/>
+            <wp:effectExtent l="0" t="0" r="9525" b="0"/>
+            <wp:docPr id="21" name="Image 21" descr="Sans titre"/>
+            <wp:cNvGraphicFramePr>
+              <a:graphicFrameLocks xmlns:a="http://schemas.openxmlformats.org/drawingml/2006/main" noChangeAspect="1"/>
+            </wp:cNvGraphicFramePr>
+            <a:graphic xmlns:a="http://schemas.openxmlformats.org/drawingml/2006/main">
+              <a:graphicData uri="http://schemas.openxmlformats.org/drawingml/2006/picture">
+                <pic:pic xmlns:pic="http://schemas.openxmlformats.org/drawingml/2006/picture">
+                  <pic:nvPicPr>
+                    <pic:cNvPr id="0" name="Picture 10" descr="Sans titre"/>
+                    <pic:cNvPicPr>
+                      <a:picLocks noChangeAspect="1" noChangeArrowheads="1"/>
+                    </pic:cNvPicPr>
+                  </pic:nvPicPr>
+                  <pic:blipFill>
+                    <a:blip r:embed="rId14" cstate="print">
+                      <a:extLst>
+                        <a:ext uri="{28A0092B-C50C-407E-A947-70E740481C1C}">
+                          <a14:useLocalDpi xmlns:a14="http://schemas.microsoft.com/office/drawing/2010/main" val="0"/>
+                        </a:ext>
+                      </a:extLst>
+                    </a:blip>
+                    <a:srcRect/>
+                    <a:stretch>
+                      <a:fillRect/>
+                    </a:stretch>
+                  </pic:blipFill>
+                  <pic:spPr bwMode="auto">
+                    <a:xfrm>
+                      <a:off x="0" y="0"/>
+                      <a:ext cx="5743575" cy="3086100"/>
+                    </a:xfrm>
+                    <a:prstGeom prst="rect">
+                      <a:avLst/>
+                    </a:prstGeom>
+                    <a:noFill/>
+                    <a:ln>
+                      <a:noFill/>
+                    </a:ln>
+                  </pic:spPr>
+                </pic:pic>
+              </a:graphicData>
+            </a:graphic>
+          </wp:inline>
+        </w:drawing>
+      </w:r>
+    </w:p>
+    <w:p>
+      <w:pPr>
+        <w:pStyle w:val="Lgende"/>
+        <w:jc w:val="center"/>
+      </w:pPr>
+      <w:r>
+        <w:t xml:space="preserve">Figure </w:t>
+      </w:r>
+      <w:r>
+        <w:fldChar w:fldCharType="begin"/>
+      </w:r>
+      <w:r>
+        <w:instrText xml:space="preserve"> SEQ Figure \* ARABIC </w:instrText>
+      </w:r>
+      <w:r>
+        <w:fldChar w:fldCharType="separate"/>
+      </w:r>
+      <w:r>
+        <w:rPr>
+          <w:noProof/>
+        </w:rPr>
+        <w:t>2</w:t>
+      </w:r>
+      <w:r>
+        <w:fldChar w:fldCharType="end"/>
+      </w:r>
+      <w:r>
+        <w:t xml:space="preserve"> : Réalisation de l'accueil</w:t>
+      </w:r>
+    </w:p>
+    <w:p>
+      <w:pPr>
+        <w:pStyle w:val="Titre3"/>
+      </w:pPr>
+      <w:r>
+        <w:br w:type="page"/>
+      </w:r>
+      <w:bookmarkStart w:id="15" w:name="_Toc439619788"/>
+      <w:r>
+        <w:lastRenderedPageBreak/>
+        <w:t>Vue film</w:t>
+      </w:r>
+      <w:bookmarkEnd w:id="15"/>
+    </w:p>
+    <w:p>
+      <w:r>
+        <w:t>Nous allons désormais passer à la vue des films, cette vue a été considérablement simplifié, lors de la réalisation sur Photoshop nous avions eu les yeux plus grand que le ventre et nous avons réalisé une maquette avec une interface relativement poussée, nous nous sommes très vite rendu compte qu'une telle interface allait être trop chronophage et nous avons donc dû faire des concessions et réalisé une interface plus simple. Nous avons opté pour un simple tableau listant les différents films.</w:t>
+      </w:r>
+    </w:p>
+    <w:p>
+      <w:pPr>
+        <w:keepNext/>
+      </w:pPr>
+      <w:r>
+        <w:rPr>
+          <w:noProof/>
+          <w:lang w:eastAsia="fr-CH"/>
+        </w:rPr>
+        <w:drawing>
+          <wp:inline distT="0" distB="0" distL="0" distR="0">
+            <wp:extent cx="5753100" cy="3238500"/>
+            <wp:effectExtent l="0" t="0" r="0" b="0"/>
+            <wp:docPr id="20" name="Image 20" descr="PDG-Film"/>
+            <wp:cNvGraphicFramePr>
+              <a:graphicFrameLocks xmlns:a="http://schemas.openxmlformats.org/drawingml/2006/main" noChangeAspect="1"/>
+            </wp:cNvGraphicFramePr>
+            <a:graphic xmlns:a="http://schemas.openxmlformats.org/drawingml/2006/main">
+              <a:graphicData uri="http://schemas.openxmlformats.org/drawingml/2006/picture">
+                <pic:pic xmlns:pic="http://schemas.openxmlformats.org/drawingml/2006/picture">
+                  <pic:nvPicPr>
+                    <pic:cNvPr id="0" name="Picture 11" descr="PDG-Film"/>
+                    <pic:cNvPicPr>
+                      <a:picLocks noChangeAspect="1" noChangeArrowheads="1"/>
+                    </pic:cNvPicPr>
+                  </pic:nvPicPr>
+                  <pic:blipFill>
+                    <a:blip r:embed="rId15" cstate="print">
+                      <a:extLst>
+                        <a:ext uri="{28A0092B-C50C-407E-A947-70E740481C1C}">
+                          <a14:useLocalDpi xmlns:a14="http://schemas.microsoft.com/office/drawing/2010/main" val="0"/>
+                        </a:ext>
+                      </a:extLst>
+                    </a:blip>
+                    <a:srcRect/>
+                    <a:stretch>
+                      <a:fillRect/>
+                    </a:stretch>
+                  </pic:blipFill>
+                  <pic:spPr bwMode="auto">
+                    <a:xfrm>
+                      <a:off x="0" y="0"/>
+                      <a:ext cx="5753100" cy="3238500"/>
+                    </a:xfrm>
+                    <a:prstGeom prst="rect">
+                      <a:avLst/>
+                    </a:prstGeom>
+                    <a:noFill/>
+                    <a:ln>
+                      <a:noFill/>
+                    </a:ln>
+                  </pic:spPr>
+                </pic:pic>
+              </a:graphicData>
+            </a:graphic>
+          </wp:inline>
+        </w:drawing>
+      </w:r>
+    </w:p>
+    <w:p>
+      <w:pPr>
+        <w:pStyle w:val="Lgende"/>
+        <w:jc w:val="center"/>
+      </w:pPr>
+      <w:r>
+        <w:t xml:space="preserve">Figure </w:t>
+      </w:r>
+      <w:r>
+        <w:fldChar w:fldCharType="begin"/>
+      </w:r>
+      <w:r>
+        <w:instrText xml:space="preserve"> SEQ Figure \* ARABIC </w:instrText>
+      </w:r>
+      <w:r>
+        <w:fldChar w:fldCharType="separate"/>
+      </w:r>
+      <w:r>
+        <w:rPr>
+          <w:noProof/>
+        </w:rPr>
+        <w:t>3</w:t>
+      </w:r>
+      <w:r>
+        <w:fldChar w:fldCharType="end"/>
+      </w:r>
+      <w:r>
+        <w:t xml:space="preserve"> : </w:t>
+      </w:r>
+      <w:proofErr w:type="spellStart"/>
+      <w:r>
+        <w:t>MockUp</w:t>
+      </w:r>
+      <w:proofErr w:type="spellEnd"/>
+      <w:r>
+        <w:t xml:space="preserve"> vue film</w:t>
+      </w:r>
+    </w:p>
+    <w:p>
+      <w:pPr>
+        <w:keepNext/>
+        <w:spacing w:line="276" w:lineRule="auto"/>
+        <w:jc w:val="left"/>
+      </w:pPr>
+      <w:r>
+        <w:rPr>
+          <w:noProof/>
+          <w:lang w:eastAsia="fr-CH"/>
+        </w:rPr>
+        <w:drawing>
+          <wp:inline distT="0" distB="0" distL="0" distR="0">
+            <wp:extent cx="5743575" cy="3086100"/>
+            <wp:effectExtent l="0" t="0" r="9525" b="0"/>
+            <wp:docPr id="19" name="Image 19" descr="film"/>
+            <wp:cNvGraphicFramePr>
+              <a:graphicFrameLocks xmlns:a="http://schemas.openxmlformats.org/drawingml/2006/main" noChangeAspect="1"/>
+            </wp:cNvGraphicFramePr>
+            <a:graphic xmlns:a="http://schemas.openxmlformats.org/drawingml/2006/main">
+              <a:graphicData uri="http://schemas.openxmlformats.org/drawingml/2006/picture">
+                <pic:pic xmlns:pic="http://schemas.openxmlformats.org/drawingml/2006/picture">
+                  <pic:nvPicPr>
+                    <pic:cNvPr id="0" name="Picture 12" descr="film"/>
+                    <pic:cNvPicPr>
+                      <a:picLocks noChangeAspect="1" noChangeArrowheads="1"/>
+                    </pic:cNvPicPr>
+                  </pic:nvPicPr>
+                  <pic:blipFill>
+                    <a:blip r:embed="rId16" cstate="print">
+                      <a:extLst>
+                        <a:ext uri="{28A0092B-C50C-407E-A947-70E740481C1C}">
+                          <a14:useLocalDpi xmlns:a14="http://schemas.microsoft.com/office/drawing/2010/main" val="0"/>
+                        </a:ext>
+                      </a:extLst>
+                    </a:blip>
+                    <a:srcRect/>
+                    <a:stretch>
+                      <a:fillRect/>
+                    </a:stretch>
+                  </pic:blipFill>
+                  <pic:spPr bwMode="auto">
+                    <a:xfrm>
+                      <a:off x="0" y="0"/>
+                      <a:ext cx="5743575" cy="3086100"/>
+                    </a:xfrm>
+                    <a:prstGeom prst="rect">
+                      <a:avLst/>
+                    </a:prstGeom>
+                    <a:noFill/>
+                    <a:ln>
+                      <a:noFill/>
+                    </a:ln>
+                  </pic:spPr>
+                </pic:pic>
+              </a:graphicData>
+            </a:graphic>
+          </wp:inline>
+        </w:drawing>
+      </w:r>
+    </w:p>
+    <w:p>
+      <w:pPr>
+        <w:pStyle w:val="Lgende"/>
+        <w:jc w:val="center"/>
+        <w:rPr>
+          <w:rFonts w:asciiTheme="majorHAnsi" w:eastAsiaTheme="majorEastAsia" w:hAnsiTheme="majorHAnsi" w:cstheme="majorBidi"/>
+          <w:b w:val="0"/>
+          <w:bCs w:val="0"/>
+        </w:rPr>
+      </w:pPr>
+      <w:r>
+        <w:t xml:space="preserve">Figure </w:t>
+      </w:r>
+      <w:r>
+        <w:fldChar w:fldCharType="begin"/>
+      </w:r>
+      <w:r>
+        <w:instrText xml:space="preserve"> SEQ Figure \* ARABIC </w:instrText>
+      </w:r>
+      <w:r>
+        <w:fldChar w:fldCharType="separate"/>
+      </w:r>
+      <w:r>
+        <w:rPr>
+          <w:noProof/>
+        </w:rPr>
+        <w:t>4</w:t>
+      </w:r>
+      <w:r>
+        <w:fldChar w:fldCharType="end"/>
+      </w:r>
+      <w:r>
+        <w:t xml:space="preserve"> : vue des films</w:t>
+      </w:r>
+    </w:p>
+    <w:p>
+      <w:pPr>
+        <w:pStyle w:val="Titre3"/>
+      </w:pPr>
+      <w:bookmarkStart w:id="16" w:name="_Toc439619789"/>
+      <w:r>
+        <w:lastRenderedPageBreak/>
+        <w:t>Vue film détaillée</w:t>
+      </w:r>
+      <w:bookmarkEnd w:id="16"/>
+    </w:p>
+    <w:p>
+      <w:r>
+        <w:t>Pour la vue détaillée pour les films nous avons fait quelque chose de relativement similaire à ce que nous avions fait comme maquette, nous avons simplement supprimé les onglets casting et critiques. Nous les avons jugés peu pertinentes.</w:t>
+      </w:r>
+    </w:p>
+    <w:p>
+      <w:pPr>
+        <w:keepNext/>
+      </w:pPr>
+      <w:r>
+        <w:rPr>
+          <w:noProof/>
+          <w:lang w:eastAsia="fr-CH"/>
+        </w:rPr>
+        <w:drawing>
+          <wp:inline distT="0" distB="0" distL="0" distR="0">
+            <wp:extent cx="5753100" cy="3238500"/>
+            <wp:effectExtent l="0" t="0" r="0" b="0"/>
+            <wp:docPr id="18" name="Image 18" descr="PDG-infoFilm"/>
+            <wp:cNvGraphicFramePr>
+              <a:graphicFrameLocks xmlns:a="http://schemas.openxmlformats.org/drawingml/2006/main" noChangeAspect="1"/>
+            </wp:cNvGraphicFramePr>
+            <a:graphic xmlns:a="http://schemas.openxmlformats.org/drawingml/2006/main">
+              <a:graphicData uri="http://schemas.openxmlformats.org/drawingml/2006/picture">
+                <pic:pic xmlns:pic="http://schemas.openxmlformats.org/drawingml/2006/picture">
+                  <pic:nvPicPr>
+                    <pic:cNvPr id="0" name="Picture 13" descr="PDG-infoFilm"/>
+                    <pic:cNvPicPr>
+                      <a:picLocks noChangeAspect="1" noChangeArrowheads="1"/>
+                    </pic:cNvPicPr>
+                  </pic:nvPicPr>
+                  <pic:blipFill>
+                    <a:blip r:embed="rId17" cstate="print">
+                      <a:extLst>
+                        <a:ext uri="{28A0092B-C50C-407E-A947-70E740481C1C}">
+                          <a14:useLocalDpi xmlns:a14="http://schemas.microsoft.com/office/drawing/2010/main" val="0"/>
+                        </a:ext>
+                      </a:extLst>
+                    </a:blip>
+                    <a:srcRect/>
+                    <a:stretch>
+                      <a:fillRect/>
+                    </a:stretch>
+                  </pic:blipFill>
+                  <pic:spPr bwMode="auto">
+                    <a:xfrm>
+                      <a:off x="0" y="0"/>
+                      <a:ext cx="5753100" cy="3238500"/>
+                    </a:xfrm>
+                    <a:prstGeom prst="rect">
+                      <a:avLst/>
+                    </a:prstGeom>
+                    <a:noFill/>
+                    <a:ln>
+                      <a:noFill/>
+                    </a:ln>
+                  </pic:spPr>
+                </pic:pic>
+              </a:graphicData>
+            </a:graphic>
+          </wp:inline>
+        </w:drawing>
+      </w:r>
+    </w:p>
+    <w:p>
+      <w:pPr>
+        <w:pStyle w:val="Lgende"/>
+        <w:jc w:val="center"/>
+      </w:pPr>
+      <w:r>
+        <w:t xml:space="preserve">Figure </w:t>
+      </w:r>
+      <w:r>
+        <w:fldChar w:fldCharType="begin"/>
+      </w:r>
+      <w:r>
+        <w:instrText xml:space="preserve"> SEQ Figure \* ARABIC </w:instrText>
+      </w:r>
+      <w:r>
+        <w:fldChar w:fldCharType="separate"/>
+      </w:r>
+      <w:r>
+        <w:rPr>
+          <w:noProof/>
+        </w:rPr>
+        <w:t>5</w:t>
+      </w:r>
+      <w:r>
+        <w:fldChar w:fldCharType="end"/>
+      </w:r>
+      <w:r>
+        <w:t xml:space="preserve"> </w:t>
+      </w:r>
+      <w:proofErr w:type="spellStart"/>
+      <w:r>
+        <w:t>MockUp</w:t>
+      </w:r>
+      <w:proofErr w:type="spellEnd"/>
+      <w:r>
+        <w:t xml:space="preserve"> Film détaillée</w:t>
+      </w:r>
+    </w:p>
+    <w:p>
+      <w:pPr>
+        <w:keepNext/>
+      </w:pPr>
+      <w:r>
+        <w:rPr>
+          <w:noProof/>
+          <w:lang w:eastAsia="fr-CH"/>
+        </w:rPr>
+        <w:drawing>
+          <wp:inline distT="0" distB="0" distL="0" distR="0">
+            <wp:extent cx="5743575" cy="3086100"/>
+            <wp:effectExtent l="0" t="0" r="9525" b="0"/>
+            <wp:docPr id="17" name="Image 17" descr="filminfo"/>
+            <wp:cNvGraphicFramePr>
+              <a:graphicFrameLocks xmlns:a="http://schemas.openxmlformats.org/drawingml/2006/main" noChangeAspect="1"/>
+            </wp:cNvGraphicFramePr>
+            <a:graphic xmlns:a="http://schemas.openxmlformats.org/drawingml/2006/main">
+              <a:graphicData uri="http://schemas.openxmlformats.org/drawingml/2006/picture">
+                <pic:pic xmlns:pic="http://schemas.openxmlformats.org/drawingml/2006/picture">
+                  <pic:nvPicPr>
+                    <pic:cNvPr id="0" name="Picture 14" descr="filminfo"/>
+                    <pic:cNvPicPr>
+                      <a:picLocks noChangeAspect="1" noChangeArrowheads="1"/>
+                    </pic:cNvPicPr>
+                  </pic:nvPicPr>
+                  <pic:blipFill>
+                    <a:blip r:embed="rId18" cstate="print">
+                      <a:extLst>
+                        <a:ext uri="{28A0092B-C50C-407E-A947-70E740481C1C}">
+                          <a14:useLocalDpi xmlns:a14="http://schemas.microsoft.com/office/drawing/2010/main" val="0"/>
+                        </a:ext>
+                      </a:extLst>
+                    </a:blip>
+                    <a:srcRect/>
+                    <a:stretch>
+                      <a:fillRect/>
+                    </a:stretch>
+                  </pic:blipFill>
+                  <pic:spPr bwMode="auto">
+                    <a:xfrm>
+                      <a:off x="0" y="0"/>
+                      <a:ext cx="5743575" cy="3086100"/>
+                    </a:xfrm>
+                    <a:prstGeom prst="rect">
+                      <a:avLst/>
+                    </a:prstGeom>
+                    <a:noFill/>
+                    <a:ln>
+                      <a:noFill/>
+                    </a:ln>
+                  </pic:spPr>
+                </pic:pic>
+              </a:graphicData>
+            </a:graphic>
+          </wp:inline>
+        </w:drawing>
+      </w:r>
+    </w:p>
+    <w:p>
+      <w:pPr>
+        <w:pStyle w:val="Lgende"/>
+        <w:jc w:val="center"/>
+        <w:rPr>
+          <w:b w:val="0"/>
+          <w:bCs w:val="0"/>
+          <w:color w:val="auto"/>
+        </w:rPr>
+      </w:pPr>
+      <w:r>
+        <w:t xml:space="preserve">Figure </w:t>
+      </w:r>
+      <w:r>
+        <w:fldChar w:fldCharType="begin"/>
+      </w:r>
+      <w:r>
+        <w:instrText xml:space="preserve"> SEQ Figure \* ARABIC </w:instrText>
+      </w:r>
+      <w:r>
+        <w:fldChar w:fldCharType="separate"/>
+      </w:r>
+      <w:r>
+        <w:rPr>
+          <w:noProof/>
+        </w:rPr>
+        <w:t>6</w:t>
+      </w:r>
+      <w:r>
+        <w:fldChar w:fldCharType="end"/>
+      </w:r>
+      <w:r>
+        <w:t xml:space="preserve"> vue Film détaillé</w:t>
+      </w:r>
+    </w:p>
+    <w:p>
+      <w:pPr>
+        <w:spacing w:line="276" w:lineRule="auto"/>
+        <w:jc w:val="left"/>
+        <w:rPr>
+          <w:rFonts w:asciiTheme="majorHAnsi" w:eastAsiaTheme="majorEastAsia" w:hAnsiTheme="majorHAnsi" w:cstheme="majorBidi"/>
+          <w:b/>
+          <w:bCs/>
+          <w:color w:val="4F81BD" w:themeColor="accent1"/>
+        </w:rPr>
+      </w:pPr>
+      <w:r>
+        <w:br w:type="page"/>
+      </w:r>
+    </w:p>
+    <w:p>
+      <w:pPr>
+        <w:pStyle w:val="Titre3"/>
+        <w:rPr>
+          <w:color w:val="365F91" w:themeColor="accent1" w:themeShade="BF"/>
+          <w:sz w:val="28"/>
+          <w:szCs w:val="28"/>
+        </w:rPr>
+      </w:pPr>
+      <w:bookmarkStart w:id="17" w:name="_Toc439619790"/>
+      <w:r>
+        <w:lastRenderedPageBreak/>
+        <w:t>Vue musique</w:t>
+      </w:r>
+      <w:bookmarkEnd w:id="17"/>
+    </w:p>
+    <w:p>
+      <w:r>
+        <w:t xml:space="preserve">La vue musique à elle aussi été grandement simplifié, le fait que dans un tableau nous pouvions trier nos musique en cliquant sur les têtes de colonne (Titre, Artiste, Album etc…) nous avons jugé inutile de faire ces onglets, et tout comme ces homologues « film » et « série » son interface réalisée sur Photoshop était là aussi beaucoup trop chronophage. Nous n’avions aussi pas prévue d’espace pour la partie synchronisation, ce qui nous a pousser vers une restructuration complète de cette vue. Nous avons donc pris la décision de </w:t>
+      </w:r>
+      <w:proofErr w:type="spellStart"/>
+      <w:r>
+        <w:t>merger</w:t>
+      </w:r>
+      <w:proofErr w:type="spellEnd"/>
+      <w:r>
+        <w:t xml:space="preserve"> la partie navigation et la partie </w:t>
+      </w:r>
+      <w:proofErr w:type="spellStart"/>
+      <w:r>
+        <w:t>player</w:t>
+      </w:r>
+      <w:proofErr w:type="spellEnd"/>
+    </w:p>
+    <w:p>
+      <w:pPr>
+        <w:keepNext/>
+      </w:pPr>
+      <w:r>
+        <w:rPr>
+          <w:noProof/>
+          <w:lang w:eastAsia="fr-CH"/>
+        </w:rPr>
+        <w:drawing>
+          <wp:inline distT="0" distB="0" distL="0" distR="0">
+            <wp:extent cx="5753100" cy="3238500"/>
+            <wp:effectExtent l="0" t="0" r="0" b="0"/>
+            <wp:docPr id="16" name="Image 16" descr="PDG-Musique"/>
+            <wp:cNvGraphicFramePr>
+              <a:graphicFrameLocks xmlns:a="http://schemas.openxmlformats.org/drawingml/2006/main" noChangeAspect="1"/>
+            </wp:cNvGraphicFramePr>
+            <a:graphic xmlns:a="http://schemas.openxmlformats.org/drawingml/2006/main">
+              <a:graphicData uri="http://schemas.openxmlformats.org/drawingml/2006/picture">
+                <pic:pic xmlns:pic="http://schemas.openxmlformats.org/drawingml/2006/picture">
+                  <pic:nvPicPr>
+                    <pic:cNvPr id="0" name="Picture 15" descr="PDG-Musique"/>
+                    <pic:cNvPicPr>
+                      <a:picLocks noChangeAspect="1" noChangeArrowheads="1"/>
+                    </pic:cNvPicPr>
+                  </pic:nvPicPr>
+                  <pic:blipFill>
+                    <a:blip r:embed="rId19" cstate="print">
+                      <a:extLst>
+                        <a:ext uri="{28A0092B-C50C-407E-A947-70E740481C1C}">
+                          <a14:useLocalDpi xmlns:a14="http://schemas.microsoft.com/office/drawing/2010/main" val="0"/>
+                        </a:ext>
+                      </a:extLst>
+                    </a:blip>
+                    <a:srcRect/>
+                    <a:stretch>
+                      <a:fillRect/>
+                    </a:stretch>
+                  </pic:blipFill>
+                  <pic:spPr bwMode="auto">
+                    <a:xfrm>
+                      <a:off x="0" y="0"/>
+                      <a:ext cx="5753100" cy="3238500"/>
+                    </a:xfrm>
+                    <a:prstGeom prst="rect">
+                      <a:avLst/>
+                    </a:prstGeom>
+                    <a:noFill/>
+                    <a:ln>
+                      <a:noFill/>
+                    </a:ln>
+                  </pic:spPr>
+                </pic:pic>
+              </a:graphicData>
+            </a:graphic>
+          </wp:inline>
+        </w:drawing>
+      </w:r>
+    </w:p>
+    <w:p>
+      <w:pPr>
+        <w:pStyle w:val="Lgende"/>
+        <w:jc w:val="center"/>
+      </w:pPr>
+      <w:r>
+        <w:t xml:space="preserve">Figure </w:t>
+      </w:r>
+      <w:r>
+        <w:fldChar w:fldCharType="begin"/>
+      </w:r>
+      <w:r>
+        <w:instrText xml:space="preserve"> SEQ Figure \* ARABIC </w:instrText>
+      </w:r>
+      <w:r>
+        <w:fldChar w:fldCharType="separate"/>
+      </w:r>
+      <w:r>
+        <w:rPr>
+          <w:noProof/>
+        </w:rPr>
+        <w:t>7</w:t>
+      </w:r>
+      <w:r>
+        <w:fldChar w:fldCharType="end"/>
+      </w:r>
+      <w:r>
+        <w:t xml:space="preserve"> </w:t>
+      </w:r>
+      <w:proofErr w:type="spellStart"/>
+      <w:r>
+        <w:t>MockUp</w:t>
+      </w:r>
+      <w:proofErr w:type="spellEnd"/>
+      <w:r>
+        <w:t xml:space="preserve"> musique</w:t>
+      </w:r>
+    </w:p>
+    <w:p>
+      <w:pPr>
+        <w:keepNext/>
+      </w:pPr>
+      <w:r>
+        <w:rPr>
+          <w:noProof/>
+          <w:lang w:eastAsia="fr-CH"/>
+        </w:rPr>
+        <w:drawing>
+          <wp:inline distT="0" distB="0" distL="0" distR="0">
+            <wp:extent cx="5753100" cy="3238500"/>
+            <wp:effectExtent l="0" t="0" r="0" b="0"/>
+            <wp:docPr id="15" name="Image 15" descr="PDG-Player"/>
+            <wp:cNvGraphicFramePr>
+              <a:graphicFrameLocks xmlns:a="http://schemas.openxmlformats.org/drawingml/2006/main" noChangeAspect="1"/>
+            </wp:cNvGraphicFramePr>
+            <a:graphic xmlns:a="http://schemas.openxmlformats.org/drawingml/2006/main">
+              <a:graphicData uri="http://schemas.openxmlformats.org/drawingml/2006/picture">
+                <pic:pic xmlns:pic="http://schemas.openxmlformats.org/drawingml/2006/picture">
+                  <pic:nvPicPr>
+                    <pic:cNvPr id="0" name="Picture 16" descr="PDG-Player"/>
+                    <pic:cNvPicPr>
+                      <a:picLocks noChangeAspect="1" noChangeArrowheads="1"/>
+                    </pic:cNvPicPr>
+                  </pic:nvPicPr>
+                  <pic:blipFill>
+                    <a:blip r:embed="rId20" cstate="print">
+                      <a:extLst>
+                        <a:ext uri="{28A0092B-C50C-407E-A947-70E740481C1C}">
+                          <a14:useLocalDpi xmlns:a14="http://schemas.microsoft.com/office/drawing/2010/main" val="0"/>
+                        </a:ext>
+                      </a:extLst>
+                    </a:blip>
+                    <a:srcRect/>
+                    <a:stretch>
+                      <a:fillRect/>
+                    </a:stretch>
+                  </pic:blipFill>
+                  <pic:spPr bwMode="auto">
+                    <a:xfrm>
+                      <a:off x="0" y="0"/>
+                      <a:ext cx="5753100" cy="3238500"/>
+                    </a:xfrm>
+                    <a:prstGeom prst="rect">
+                      <a:avLst/>
+                    </a:prstGeom>
+                    <a:noFill/>
+                    <a:ln>
+                      <a:noFill/>
+                    </a:ln>
+                  </pic:spPr>
+                </pic:pic>
+              </a:graphicData>
+            </a:graphic>
+          </wp:inline>
+        </w:drawing>
+      </w:r>
+    </w:p>
+    <w:p>
+      <w:pPr>
+        <w:pStyle w:val="Lgende"/>
+        <w:jc w:val="center"/>
+      </w:pPr>
+      <w:r>
+        <w:t xml:space="preserve">Figure </w:t>
+      </w:r>
+      <w:r>
+        <w:fldChar w:fldCharType="begin"/>
+      </w:r>
+      <w:r>
+        <w:instrText xml:space="preserve"> SEQ Figure \* ARABIC </w:instrText>
+      </w:r>
+      <w:r>
+        <w:fldChar w:fldCharType="separate"/>
+      </w:r>
+      <w:r>
+        <w:rPr>
+          <w:noProof/>
+        </w:rPr>
+        <w:t>8</w:t>
+      </w:r>
+      <w:r>
+        <w:fldChar w:fldCharType="end"/>
+      </w:r>
+      <w:r>
+        <w:t xml:space="preserve"> </w:t>
+      </w:r>
+      <w:proofErr w:type="spellStart"/>
+      <w:r>
+        <w:t>MockUp</w:t>
+      </w:r>
+      <w:proofErr w:type="spellEnd"/>
+      <w:r>
+        <w:t xml:space="preserve"> </w:t>
+      </w:r>
+      <w:proofErr w:type="spellStart"/>
+      <w:r>
+        <w:t>player</w:t>
+      </w:r>
+      <w:proofErr w:type="spellEnd"/>
+    </w:p>
+    <w:p>
+      <w:pPr>
+        <w:keepNext/>
+      </w:pPr>
+      <w:r>
+        <w:rPr>
+          <w:noProof/>
+          <w:lang w:eastAsia="fr-CH"/>
+        </w:rPr>
+        <w:lastRenderedPageBreak/>
+        <w:drawing>
+          <wp:inline distT="0" distB="0" distL="0" distR="0">
+            <wp:extent cx="5743575" cy="3228975"/>
+            <wp:effectExtent l="0" t="0" r="9525" b="9525"/>
+            <wp:docPr id="14" name="Image 14" descr="music"/>
+            <wp:cNvGraphicFramePr>
+              <a:graphicFrameLocks xmlns:a="http://schemas.openxmlformats.org/drawingml/2006/main" noChangeAspect="1"/>
+            </wp:cNvGraphicFramePr>
+            <a:graphic xmlns:a="http://schemas.openxmlformats.org/drawingml/2006/main">
+              <a:graphicData uri="http://schemas.openxmlformats.org/drawingml/2006/picture">
+                <pic:pic xmlns:pic="http://schemas.openxmlformats.org/drawingml/2006/picture">
+                  <pic:nvPicPr>
+                    <pic:cNvPr id="0" name="Picture 17" descr="music"/>
+                    <pic:cNvPicPr>
+                      <a:picLocks noChangeAspect="1" noChangeArrowheads="1"/>
+                    </pic:cNvPicPr>
+                  </pic:nvPicPr>
+                  <pic:blipFill>
+                    <a:blip r:embed="rId21" cstate="print">
+                      <a:extLst>
+                        <a:ext uri="{28A0092B-C50C-407E-A947-70E740481C1C}">
+                          <a14:useLocalDpi xmlns:a14="http://schemas.microsoft.com/office/drawing/2010/main" val="0"/>
+                        </a:ext>
+                      </a:extLst>
+                    </a:blip>
+                    <a:srcRect/>
+                    <a:stretch>
+                      <a:fillRect/>
+                    </a:stretch>
+                  </pic:blipFill>
+                  <pic:spPr bwMode="auto">
+                    <a:xfrm>
+                      <a:off x="0" y="0"/>
+                      <a:ext cx="5743575" cy="3228975"/>
+                    </a:xfrm>
+                    <a:prstGeom prst="rect">
+                      <a:avLst/>
+                    </a:prstGeom>
+                    <a:noFill/>
+                    <a:ln>
+                      <a:noFill/>
+                    </a:ln>
+                  </pic:spPr>
+                </pic:pic>
+              </a:graphicData>
+            </a:graphic>
+          </wp:inline>
+        </w:drawing>
+      </w:r>
+    </w:p>
+    <w:p>
+      <w:pPr>
+        <w:pStyle w:val="Lgende"/>
+        <w:jc w:val="center"/>
+      </w:pPr>
+      <w:r>
+        <w:t xml:space="preserve">Figure </w:t>
+      </w:r>
+      <w:r>
+        <w:fldChar w:fldCharType="begin"/>
+      </w:r>
+      <w:r>
+        <w:instrText xml:space="preserve"> SEQ Figure \* ARABIC </w:instrText>
+      </w:r>
+      <w:r>
+        <w:fldChar w:fldCharType="separate"/>
+      </w:r>
+      <w:r>
+        <w:rPr>
+          <w:noProof/>
+        </w:rPr>
+        <w:t>9</w:t>
+      </w:r>
+      <w:r>
+        <w:fldChar w:fldCharType="end"/>
+      </w:r>
+      <w:r>
+        <w:t xml:space="preserve"> Player réalisé</w:t>
+      </w:r>
+    </w:p>
+    <w:p>
+      <w:pPr>
+        <w:spacing w:line="276" w:lineRule="auto"/>
+        <w:jc w:val="left"/>
+        <w:rPr>
+          <w:rFonts w:asciiTheme="majorHAnsi" w:eastAsiaTheme="majorEastAsia" w:hAnsiTheme="majorHAnsi" w:cstheme="majorBidi"/>
+          <w:b/>
+          <w:bCs/>
+          <w:color w:val="4F81BD" w:themeColor="accent1"/>
+        </w:rPr>
+      </w:pPr>
+      <w:r>
+        <w:br w:type="page"/>
+      </w:r>
+    </w:p>
+    <w:p>
+      <w:pPr>
+        <w:pStyle w:val="Titre3"/>
+      </w:pPr>
+      <w:bookmarkStart w:id="18" w:name="_Toc439619791"/>
+      <w:r>
+        <w:lastRenderedPageBreak/>
+        <w:t>Vue série</w:t>
+      </w:r>
+      <w:bookmarkEnd w:id="18"/>
+    </w:p>
+    <w:p>
+      <w:r>
+        <w:t>Tout comme les films et la musique la vue des séries a été simplifiée à un simple tableau rempli par le nom des séries que nous possédons (un simple dossier avec un nom correcte suffi pour récupérer les informations relative à la série)</w:t>
+      </w:r>
+    </w:p>
+    <w:p>
+      <w:pPr>
+        <w:keepNext/>
+      </w:pPr>
+      <w:r>
+        <w:rPr>
+          <w:noProof/>
+          <w:lang w:eastAsia="fr-CH"/>
+        </w:rPr>
+        <w:drawing>
+          <wp:inline distT="0" distB="0" distL="0" distR="0">
+            <wp:extent cx="5753100" cy="3238500"/>
+            <wp:effectExtent l="0" t="0" r="0" b="0"/>
+            <wp:docPr id="12" name="Image 12" descr="PDG-Serie"/>
+            <wp:cNvGraphicFramePr>
+              <a:graphicFrameLocks xmlns:a="http://schemas.openxmlformats.org/drawingml/2006/main" noChangeAspect="1"/>
+            </wp:cNvGraphicFramePr>
+            <a:graphic xmlns:a="http://schemas.openxmlformats.org/drawingml/2006/main">
+              <a:graphicData uri="http://schemas.openxmlformats.org/drawingml/2006/picture">
+                <pic:pic xmlns:pic="http://schemas.openxmlformats.org/drawingml/2006/picture">
+                  <pic:nvPicPr>
+                    <pic:cNvPr id="0" name="Picture 18" descr="PDG-Serie"/>
+                    <pic:cNvPicPr>
+                      <a:picLocks noChangeAspect="1" noChangeArrowheads="1"/>
+                    </pic:cNvPicPr>
+                  </pic:nvPicPr>
+                  <pic:blipFill>
+                    <a:blip r:embed="rId22" cstate="print">
+                      <a:extLst>
+                        <a:ext uri="{28A0092B-C50C-407E-A947-70E740481C1C}">
+                          <a14:useLocalDpi xmlns:a14="http://schemas.microsoft.com/office/drawing/2010/main" val="0"/>
+                        </a:ext>
+                      </a:extLst>
+                    </a:blip>
+                    <a:srcRect/>
+                    <a:stretch>
+                      <a:fillRect/>
+                    </a:stretch>
+                  </pic:blipFill>
+                  <pic:spPr bwMode="auto">
+                    <a:xfrm>
+                      <a:off x="0" y="0"/>
+                      <a:ext cx="5753100" cy="3238500"/>
+                    </a:xfrm>
+                    <a:prstGeom prst="rect">
+                      <a:avLst/>
+                    </a:prstGeom>
+                    <a:noFill/>
+                    <a:ln>
+                      <a:noFill/>
+                    </a:ln>
+                  </pic:spPr>
+                </pic:pic>
+              </a:graphicData>
+            </a:graphic>
+          </wp:inline>
+        </w:drawing>
+      </w:r>
+    </w:p>
+    <w:p>
+      <w:pPr>
+        <w:pStyle w:val="Lgende"/>
+        <w:jc w:val="center"/>
+      </w:pPr>
+      <w:r>
+        <w:t xml:space="preserve">Figure </w:t>
+      </w:r>
+      <w:r>
+        <w:fldChar w:fldCharType="begin"/>
+      </w:r>
+      <w:r>
+        <w:instrText xml:space="preserve"> SEQ Figure \* ARABIC </w:instrText>
+      </w:r>
+      <w:r>
+        <w:fldChar w:fldCharType="separate"/>
+      </w:r>
+      <w:r>
+        <w:rPr>
+          <w:noProof/>
+        </w:rPr>
+        <w:t>10</w:t>
+      </w:r>
+      <w:r>
+        <w:fldChar w:fldCharType="end"/>
+      </w:r>
+      <w:r>
+        <w:t xml:space="preserve"> : </w:t>
+      </w:r>
+      <w:proofErr w:type="spellStart"/>
+      <w:r>
+        <w:t>MockUp</w:t>
+      </w:r>
+      <w:proofErr w:type="spellEnd"/>
+      <w:r>
+        <w:t xml:space="preserve"> </w:t>
+      </w:r>
+      <w:proofErr w:type="spellStart"/>
+      <w:r>
+        <w:t>serie</w:t>
+      </w:r>
+      <w:proofErr w:type="spellEnd"/>
+    </w:p>
+    <w:p>
+      <w:pPr>
+        <w:keepNext/>
+      </w:pPr>
+      <w:r>
+        <w:rPr>
+          <w:noProof/>
+          <w:lang w:eastAsia="fr-CH"/>
+        </w:rPr>
+        <w:drawing>
+          <wp:inline distT="0" distB="0" distL="0" distR="0">
+            <wp:extent cx="5743575" cy="3086100"/>
+            <wp:effectExtent l="0" t="0" r="9525" b="0"/>
+            <wp:docPr id="11" name="Image 11" descr="serie"/>
+            <wp:cNvGraphicFramePr>
+              <a:graphicFrameLocks xmlns:a="http://schemas.openxmlformats.org/drawingml/2006/main" noChangeAspect="1"/>
+            </wp:cNvGraphicFramePr>
+            <a:graphic xmlns:a="http://schemas.openxmlformats.org/drawingml/2006/main">
+              <a:graphicData uri="http://schemas.openxmlformats.org/drawingml/2006/picture">
+                <pic:pic xmlns:pic="http://schemas.openxmlformats.org/drawingml/2006/picture">
+                  <pic:nvPicPr>
+                    <pic:cNvPr id="0" name="Picture 19" descr="serie"/>
+                    <pic:cNvPicPr>
+                      <a:picLocks noChangeAspect="1" noChangeArrowheads="1"/>
+                    </pic:cNvPicPr>
+                  </pic:nvPicPr>
+                  <pic:blipFill>
+                    <a:blip r:embed="rId23" cstate="print">
+                      <a:extLst>
+                        <a:ext uri="{28A0092B-C50C-407E-A947-70E740481C1C}">
+                          <a14:useLocalDpi xmlns:a14="http://schemas.microsoft.com/office/drawing/2010/main" val="0"/>
+                        </a:ext>
+                      </a:extLst>
+                    </a:blip>
+                    <a:srcRect/>
+                    <a:stretch>
+                      <a:fillRect/>
+                    </a:stretch>
+                  </pic:blipFill>
+                  <pic:spPr bwMode="auto">
+                    <a:xfrm>
+                      <a:off x="0" y="0"/>
+                      <a:ext cx="5743575" cy="3086100"/>
+                    </a:xfrm>
+                    <a:prstGeom prst="rect">
+                      <a:avLst/>
+                    </a:prstGeom>
+                    <a:noFill/>
+                    <a:ln>
+                      <a:noFill/>
+                    </a:ln>
+                  </pic:spPr>
+                </pic:pic>
+              </a:graphicData>
+            </a:graphic>
+          </wp:inline>
+        </w:drawing>
+      </w:r>
+    </w:p>
+    <w:p>
+      <w:pPr>
+        <w:pStyle w:val="Lgende"/>
+        <w:jc w:val="center"/>
+      </w:pPr>
+      <w:r>
+        <w:t xml:space="preserve">Figure </w:t>
+      </w:r>
+      <w:r>
+        <w:fldChar w:fldCharType="begin"/>
+      </w:r>
+      <w:r>
+        <w:instrText xml:space="preserve"> SEQ Figure \* ARABIC </w:instrText>
+      </w:r>
+      <w:r>
+        <w:fldChar w:fldCharType="separate"/>
+      </w:r>
+      <w:r>
+        <w:rPr>
+          <w:noProof/>
+        </w:rPr>
+        <w:t>11</w:t>
+      </w:r>
+      <w:r>
+        <w:fldChar w:fldCharType="end"/>
+      </w:r>
+      <w:r>
+        <w:t xml:space="preserve"> : Vue des séries</w:t>
+      </w:r>
+    </w:p>
+    <w:p>
+      <w:pPr>
+        <w:spacing w:line="276" w:lineRule="auto"/>
+        <w:jc w:val="left"/>
+        <w:rPr>
+          <w:rFonts w:asciiTheme="majorHAnsi" w:eastAsiaTheme="majorEastAsia" w:hAnsiTheme="majorHAnsi" w:cstheme="majorBidi"/>
+          <w:b/>
+          <w:bCs/>
+          <w:color w:val="4F81BD" w:themeColor="accent1"/>
+        </w:rPr>
+      </w:pPr>
+      <w:r>
+        <w:br w:type="page"/>
+      </w:r>
+    </w:p>
+    <w:p>
+      <w:pPr>
+        <w:pStyle w:val="Titre3"/>
+      </w:pPr>
+      <w:bookmarkStart w:id="19" w:name="_Toc439619792"/>
+      <w:r>
+        <w:lastRenderedPageBreak/>
+        <w:t xml:space="preserve">Vue </w:t>
+      </w:r>
+      <w:r>
+        <w:t>série</w:t>
+      </w:r>
+      <w:r>
+        <w:t xml:space="preserve"> détaillée</w:t>
+      </w:r>
+      <w:bookmarkEnd w:id="19"/>
+    </w:p>
+    <w:p>
+      <w:r>
+        <w:t xml:space="preserve">Tout comme la partie détaillée sur le film, la partie détaillée des séries et plutôt proche de l’originale. Les onglets casting et critique ont été </w:t>
+      </w:r>
+      <w:proofErr w:type="gramStart"/>
+      <w:r>
+        <w:t>supprimer</w:t>
+      </w:r>
+      <w:proofErr w:type="gramEnd"/>
+      <w:r>
+        <w:t xml:space="preserve"> et un onglet « épisode » a été ajouté.</w:t>
+      </w:r>
+    </w:p>
+    <w:p>
+      <w:pPr>
+        <w:keepNext/>
+      </w:pPr>
+      <w:r>
+        <w:rPr>
+          <w:noProof/>
+          <w:lang w:eastAsia="fr-CH"/>
+        </w:rPr>
+        <w:drawing>
+          <wp:inline distT="0" distB="0" distL="0" distR="0">
+            <wp:extent cx="5753100" cy="3238500"/>
+            <wp:effectExtent l="0" t="0" r="0" b="0"/>
+            <wp:docPr id="10" name="Image 10" descr="PDG-infoSerie"/>
+            <wp:cNvGraphicFramePr>
+              <a:graphicFrameLocks xmlns:a="http://schemas.openxmlformats.org/drawingml/2006/main" noChangeAspect="1"/>
+            </wp:cNvGraphicFramePr>
+            <a:graphic xmlns:a="http://schemas.openxmlformats.org/drawingml/2006/main">
+              <a:graphicData uri="http://schemas.openxmlformats.org/drawingml/2006/picture">
+                <pic:pic xmlns:pic="http://schemas.openxmlformats.org/drawingml/2006/picture">
+                  <pic:nvPicPr>
+                    <pic:cNvPr id="0" name="Picture 20" descr="PDG-infoSerie"/>
+                    <pic:cNvPicPr>
+                      <a:picLocks noChangeAspect="1" noChangeArrowheads="1"/>
+                    </pic:cNvPicPr>
+                  </pic:nvPicPr>
+                  <pic:blipFill>
+                    <a:blip r:embed="rId24" cstate="print">
+                      <a:extLst>
+                        <a:ext uri="{28A0092B-C50C-407E-A947-70E740481C1C}">
+                          <a14:useLocalDpi xmlns:a14="http://schemas.microsoft.com/office/drawing/2010/main" val="0"/>
+                        </a:ext>
+                      </a:extLst>
+                    </a:blip>
+                    <a:srcRect/>
+                    <a:stretch>
+                      <a:fillRect/>
+                    </a:stretch>
+                  </pic:blipFill>
+                  <pic:spPr bwMode="auto">
+                    <a:xfrm>
+                      <a:off x="0" y="0"/>
+                      <a:ext cx="5753100" cy="3238500"/>
+                    </a:xfrm>
+                    <a:prstGeom prst="rect">
+                      <a:avLst/>
+                    </a:prstGeom>
+                    <a:noFill/>
+                    <a:ln>
+                      <a:noFill/>
+                    </a:ln>
+                  </pic:spPr>
+                </pic:pic>
+              </a:graphicData>
+            </a:graphic>
+          </wp:inline>
+        </w:drawing>
+      </w:r>
+    </w:p>
+    <w:p>
+      <w:pPr>
+        <w:pStyle w:val="Lgende"/>
+        <w:jc w:val="center"/>
+      </w:pPr>
+      <w:r>
+        <w:t xml:space="preserve">Figure </w:t>
+      </w:r>
+      <w:r>
+        <w:fldChar w:fldCharType="begin"/>
+      </w:r>
+      <w:r>
+        <w:instrText xml:space="preserve"> SEQ Figure \* ARABIC </w:instrText>
+      </w:r>
+      <w:r>
+        <w:fldChar w:fldCharType="separate"/>
+      </w:r>
+      <w:r>
+        <w:rPr>
+          <w:noProof/>
+        </w:rPr>
+        <w:t>12</w:t>
+      </w:r>
+      <w:r>
+        <w:fldChar w:fldCharType="end"/>
+      </w:r>
+      <w:r>
+        <w:t xml:space="preserve"> : </w:t>
+      </w:r>
+      <w:proofErr w:type="spellStart"/>
+      <w:r>
+        <w:t>MockUp</w:t>
+      </w:r>
+      <w:proofErr w:type="spellEnd"/>
+      <w:r>
+        <w:t xml:space="preserve"> série détaillée</w:t>
+      </w:r>
+    </w:p>
+    <w:p>
+      <w:pPr>
+        <w:keepNext/>
+      </w:pPr>
+      <w:r>
+        <w:rPr>
+          <w:noProof/>
+          <w:lang w:eastAsia="fr-CH"/>
+        </w:rPr>
+        <w:drawing>
+          <wp:inline distT="0" distB="0" distL="0" distR="0">
+            <wp:extent cx="5743575" cy="3086100"/>
+            <wp:effectExtent l="0" t="0" r="9525" b="0"/>
+            <wp:docPr id="9" name="Image 9" descr="serie"/>
+            <wp:cNvGraphicFramePr>
+              <a:graphicFrameLocks xmlns:a="http://schemas.openxmlformats.org/drawingml/2006/main" noChangeAspect="1"/>
+            </wp:cNvGraphicFramePr>
+            <a:graphic xmlns:a="http://schemas.openxmlformats.org/drawingml/2006/main">
+              <a:graphicData uri="http://schemas.openxmlformats.org/drawingml/2006/picture">
+                <pic:pic xmlns:pic="http://schemas.openxmlformats.org/drawingml/2006/picture">
+                  <pic:nvPicPr>
+                    <pic:cNvPr id="0" name="Picture 21" descr="serie"/>
+                    <pic:cNvPicPr>
+                      <a:picLocks noChangeAspect="1" noChangeArrowheads="1"/>
+                    </pic:cNvPicPr>
+                  </pic:nvPicPr>
+                  <pic:blipFill>
+                    <a:blip r:embed="rId25" cstate="print">
+                      <a:extLst>
+                        <a:ext uri="{28A0092B-C50C-407E-A947-70E740481C1C}">
+                          <a14:useLocalDpi xmlns:a14="http://schemas.microsoft.com/office/drawing/2010/main" val="0"/>
+                        </a:ext>
+                      </a:extLst>
+                    </a:blip>
+                    <a:srcRect/>
+                    <a:stretch>
+                      <a:fillRect/>
+                    </a:stretch>
+                  </pic:blipFill>
+                  <pic:spPr bwMode="auto">
+                    <a:xfrm>
+                      <a:off x="0" y="0"/>
+                      <a:ext cx="5743575" cy="3086100"/>
+                    </a:xfrm>
+                    <a:prstGeom prst="rect">
+                      <a:avLst/>
+                    </a:prstGeom>
+                    <a:noFill/>
+                    <a:ln>
+                      <a:noFill/>
+                    </a:ln>
+                  </pic:spPr>
+                </pic:pic>
+              </a:graphicData>
+            </a:graphic>
+          </wp:inline>
+        </w:drawing>
+      </w:r>
+    </w:p>
+    <w:p>
+      <w:pPr>
+        <w:pStyle w:val="Lgende"/>
+        <w:jc w:val="center"/>
+      </w:pPr>
+      <w:r>
+        <w:t xml:space="preserve">Figure </w:t>
+      </w:r>
+      <w:r>
+        <w:fldChar w:fldCharType="begin"/>
+      </w:r>
+      <w:r>
+        <w:instrText xml:space="preserve"> SEQ Figure \* ARABIC </w:instrText>
+      </w:r>
+      <w:r>
+        <w:fldChar w:fldCharType="separate"/>
+      </w:r>
+      <w:r>
+        <w:rPr>
+          <w:noProof/>
+        </w:rPr>
+        <w:t>13</w:t>
+      </w:r>
+      <w:r>
+        <w:fldChar w:fldCharType="end"/>
+      </w:r>
+      <w:r>
+        <w:t xml:space="preserve"> vue Film </w:t>
+      </w:r>
+      <w:proofErr w:type="spellStart"/>
+      <w:r>
+        <w:t>détailé</w:t>
+      </w:r>
+      <w:proofErr w:type="spellEnd"/>
+    </w:p>
+    <w:p>
+      <w:pPr>
+        <w:spacing w:line="276" w:lineRule="auto"/>
+        <w:jc w:val="left"/>
+        <w:rPr>
+          <w:rFonts w:asciiTheme="majorHAnsi" w:eastAsiaTheme="majorEastAsia" w:hAnsiTheme="majorHAnsi" w:cstheme="majorBidi"/>
+          <w:b/>
+          <w:bCs/>
+          <w:color w:val="4F81BD" w:themeColor="accent1"/>
+        </w:rPr>
+      </w:pPr>
+      <w:r>
+        <w:br w:type="page"/>
+      </w:r>
+    </w:p>
+    <w:p>
+      <w:pPr>
+        <w:pStyle w:val="Titre3"/>
+      </w:pPr>
+      <w:bookmarkStart w:id="20" w:name="_Toc439619793"/>
+      <w:r>
+        <w:lastRenderedPageBreak/>
+        <w:t>Settings</w:t>
+      </w:r>
+      <w:bookmarkEnd w:id="20"/>
+    </w:p>
+    <w:p>
+      <w:r>
+        <w:t xml:space="preserve">Cette dernière vue ne figurait pas dans nos </w:t>
+      </w:r>
+      <w:proofErr w:type="spellStart"/>
+      <w:r>
+        <w:t>mockUp</w:t>
+      </w:r>
+      <w:proofErr w:type="spellEnd"/>
+      <w:r>
+        <w:t xml:space="preserve">, car au </w:t>
+      </w:r>
+      <w:proofErr w:type="spellStart"/>
+      <w:r>
+        <w:t>debut</w:t>
+      </w:r>
+      <w:proofErr w:type="spellEnd"/>
+      <w:r>
+        <w:t xml:space="preserve"> du projet nous ne savions pas vraiment ce que nous allions y mettre et surtout comment. Nous avions une vague idée des éléments à y mettre, comme les répertoires de musique, film et vidéo.</w:t>
+      </w:r>
+    </w:p>
+    <w:p>
+      <w:r>
+        <w:rPr>
+          <w:noProof/>
+          <w:lang w:eastAsia="fr-CH"/>
+        </w:rPr>
+        <w:drawing>
+          <wp:inline distT="0" distB="0" distL="0" distR="0">
+            <wp:extent cx="5743575" cy="3086100"/>
+            <wp:effectExtent l="0" t="0" r="9525" b="0"/>
+            <wp:docPr id="8" name="Image 8" descr="setting"/>
+            <wp:cNvGraphicFramePr>
+              <a:graphicFrameLocks xmlns:a="http://schemas.openxmlformats.org/drawingml/2006/main" noChangeAspect="1"/>
+            </wp:cNvGraphicFramePr>
+            <a:graphic xmlns:a="http://schemas.openxmlformats.org/drawingml/2006/main">
+              <a:graphicData uri="http://schemas.openxmlformats.org/drawingml/2006/picture">
+                <pic:pic xmlns:pic="http://schemas.openxmlformats.org/drawingml/2006/picture">
+                  <pic:nvPicPr>
+                    <pic:cNvPr id="0" name="Picture 22" descr="setting"/>
+                    <pic:cNvPicPr>
+                      <a:picLocks noChangeAspect="1" noChangeArrowheads="1"/>
+                    </pic:cNvPicPr>
+                  </pic:nvPicPr>
+                  <pic:blipFill>
+                    <a:blip r:embed="rId26" cstate="print">
+                      <a:extLst>
+                        <a:ext uri="{28A0092B-C50C-407E-A947-70E740481C1C}">
+                          <a14:useLocalDpi xmlns:a14="http://schemas.microsoft.com/office/drawing/2010/main" val="0"/>
+                        </a:ext>
+                      </a:extLst>
+                    </a:blip>
+                    <a:srcRect/>
+                    <a:stretch>
+                      <a:fillRect/>
+                    </a:stretch>
+                  </pic:blipFill>
+                  <pic:spPr bwMode="auto">
+                    <a:xfrm>
+                      <a:off x="0" y="0"/>
+                      <a:ext cx="5743575" cy="3086100"/>
+                    </a:xfrm>
+                    <a:prstGeom prst="rect">
+                      <a:avLst/>
+                    </a:prstGeom>
+                    <a:noFill/>
+                    <a:ln>
+                      <a:noFill/>
+                    </a:ln>
+                  </pic:spPr>
+                </pic:pic>
+              </a:graphicData>
+            </a:graphic>
+          </wp:inline>
+        </w:drawing>
+      </w:r>
+    </w:p>
+    <w:p>
+      <w:pPr>
+        <w:pStyle w:val="Titre3"/>
+      </w:pPr>
+      <w:r>
+        <w:t>Note finale</w:t>
+      </w:r>
+    </w:p>
+    <w:p>
+      <w:r>
+        <w:t xml:space="preserve">Pour terminer ce chapitre nous pouvons dire que la réalisation d’une interface sur un outil telle que Photoshop, puis la reproduire via du code n’est pas une mince affaire, surtout quand nous avons les yeux plus grand que le ventre et nous réalisons un </w:t>
+      </w:r>
+      <w:proofErr w:type="spellStart"/>
+      <w:r>
+        <w:t>mockUp</w:t>
+      </w:r>
+      <w:proofErr w:type="spellEnd"/>
+      <w:r>
+        <w:t xml:space="preserve"> bien travaillé et où l’on a plus pensé artistiquement que pratiquement.</w:t>
+      </w:r>
+    </w:p>
+    <w:p>
+      <w:r>
+        <w:t>Dans l’ensemble nous avons quand même pu avoir une interface convenable et agréable à utiliser même si elle diffère en pas mal de points de l’originale.</w:t>
+      </w:r>
+    </w:p>
+    <w:p>
+      <w:bookmarkStart w:id="21" w:name="_GoBack"/>
+      <w:bookmarkEnd w:id="21"/>
+    </w:p>
     <w:p>
       <w:pPr>
         <w:spacing w:line="276" w:lineRule="auto"/>
@@ -4108,7 +5809,7 @@
           <w:szCs w:val="28"/>
         </w:rPr>
       </w:pPr>
-      <w:bookmarkStart w:id="13" w:name="_Toc434240050"/>
+      <w:bookmarkStart w:id="22" w:name="_Toc434240050"/>
       <w:r>
         <w:br w:type="page"/>
       </w:r>
@@ -4121,27 +5822,27 @@
         <w:lastRenderedPageBreak/>
         <w:t>Réalisation</w:t>
       </w:r>
-      <w:bookmarkEnd w:id="13"/>
+      <w:bookmarkEnd w:id="22"/>
     </w:p>
     <w:p>
       <w:pPr>
         <w:pStyle w:val="Titre2"/>
       </w:pPr>
-      <w:bookmarkStart w:id="14" w:name="_Toc434240051"/>
+      <w:bookmarkStart w:id="23" w:name="_Toc434240051"/>
       <w:r>
         <w:t>Lecteur vidéo</w:t>
       </w:r>
-      <w:bookmarkEnd w:id="14"/>
+      <w:bookmarkEnd w:id="23"/>
     </w:p>
     <w:p>
       <w:pPr>
         <w:pStyle w:val="Titre2"/>
       </w:pPr>
-      <w:bookmarkStart w:id="15" w:name="_Toc434240052"/>
+      <w:bookmarkStart w:id="24" w:name="_Toc434240052"/>
       <w:r>
         <w:t>Lecteur audio</w:t>
       </w:r>
-      <w:bookmarkEnd w:id="15"/>
+      <w:bookmarkEnd w:id="24"/>
     </w:p>
     <w:p>
       <w:pPr>
@@ -4276,7 +5977,7 @@
                     <pic:cNvPicPr/>
                   </pic:nvPicPr>
                   <pic:blipFill>
-                    <a:blip r:embed="rId12"/>
+                    <a:blip r:embed="rId27"/>
                     <a:stretch>
                       <a:fillRect/>
                     </a:stretch>
@@ -4535,7 +6236,7 @@
                     <pic:cNvPicPr/>
                   </pic:nvPicPr>
                   <pic:blipFill>
-                    <a:blip r:embed="rId13"/>
+                    <a:blip r:embed="rId28"/>
                     <a:stretch>
                       <a:fillRect/>
                     </a:stretch>
@@ -4660,7 +6361,7 @@
                     <pic:cNvPicPr/>
                   </pic:nvPicPr>
                   <pic:blipFill>
-                    <a:blip r:embed="rId14"/>
+                    <a:blip r:embed="rId29"/>
                     <a:stretch>
                       <a:fillRect/>
                     </a:stretch>
@@ -4723,7 +6424,7 @@
                     <pic:cNvPicPr/>
                   </pic:nvPicPr>
                   <pic:blipFill>
-                    <a:blip r:embed="rId15"/>
+                    <a:blip r:embed="rId30"/>
                     <a:stretch>
                       <a:fillRect/>
                     </a:stretch>
@@ -5321,7 +7022,7 @@
                     <pic:cNvPicPr/>
                   </pic:nvPicPr>
                   <pic:blipFill>
-                    <a:blip r:embed="rId16"/>
+                    <a:blip r:embed="rId31"/>
                     <a:stretch>
                       <a:fillRect/>
                     </a:stretch>
@@ -5472,13 +7173,7 @@
     </w:p>
     <w:p>
       <w:r>
-        <w:t xml:space="preserve">En parallèle, le système </w:t>
-      </w:r>
-      <w:r>
-        <w:t>déclenche un compte à rebours</w:t>
-      </w:r>
-      <w:r>
-        <w:t xml:space="preserve"> de 30s à la fin duquel, une vérification si le thread est toujours en cours sera effectué. Dans le cas où le thread s’exécuterait encore, celui-ci est instantanément tué sinon cela veut dire que l’opération de connexion s’est réalisée avec succès.</w:t>
+        <w:t>En parallèle, le système déclenche un compte à rebours de 30s à la fin duquel, une vérification si le thread est toujours en cours sera effectué. Dans le cas où le thread s’exécuterait encore, celui-ci est instantanément tué sinon cela veut dire que l’opération de connexion s’est réalisée avec succès.</w:t>
       </w:r>
     </w:p>
     <w:p>
@@ -5721,13 +7416,11 @@
             <o:lock v:ext="edit" aspectratio="t"/>
           </v:shapetype>
           <v:shape id="_x0000_i1025" type="#_x0000_t75" style="width:453pt;height:201.75pt" o:ole="">
-            <v:imagedata r:id="rId17" o:title=""/>
+            <v:imagedata r:id="rId32" o:title=""/>
           </v:shape>
-          <o:OLEObject Type="Embed" ProgID="Visio.Drawing.15" ShapeID="_x0000_i1025" DrawAspect="Content" ObjectID="_1513371330" r:id="rId18"/>
+          <o:OLEObject Type="Embed" ProgID="Visio.Drawing.15" ShapeID="_x0000_i1025" DrawAspect="Content" ObjectID="_1513371821" r:id="rId33"/>
         </w:object>
       </w:r>
-      <w:bookmarkStart w:id="16" w:name="_GoBack"/>
-      <w:bookmarkEnd w:id="16"/>
     </w:p>
     <w:p>
       <w:pPr>
@@ -5762,11 +7455,11 @@
       <w:pPr>
         <w:pStyle w:val="Titre2"/>
       </w:pPr>
-      <w:bookmarkStart w:id="17" w:name="_Toc434240053"/>
+      <w:bookmarkStart w:id="25" w:name="_Toc434240053"/>
       <w:r>
         <w:t>API web</w:t>
       </w:r>
-      <w:bookmarkEnd w:id="17"/>
+      <w:bookmarkEnd w:id="25"/>
     </w:p>
     <w:p>
       <w:r>
@@ -5842,13 +7535,13 @@
       <w:pPr>
         <w:pStyle w:val="Titre2"/>
       </w:pPr>
-      <w:bookmarkStart w:id="18" w:name="_Toc434240054"/>
-      <w:bookmarkStart w:id="19" w:name="_Ref439622812"/>
+      <w:bookmarkStart w:id="26" w:name="_Toc434240054"/>
+      <w:bookmarkStart w:id="27" w:name="_Ref439622812"/>
       <w:r>
         <w:t>Synchronisation</w:t>
       </w:r>
-      <w:bookmarkEnd w:id="18"/>
-      <w:bookmarkEnd w:id="19"/>
+      <w:bookmarkEnd w:id="26"/>
+      <w:bookmarkEnd w:id="27"/>
     </w:p>
     <w:p>
       <w:r>
@@ -6107,21 +7800,21 @@
       <w:pPr>
         <w:pStyle w:val="Titre1"/>
       </w:pPr>
-      <w:bookmarkStart w:id="20" w:name="_Toc434240055"/>
+      <w:bookmarkStart w:id="28" w:name="_Toc434240055"/>
       <w:r>
         <w:t>Points non-réalisés</w:t>
       </w:r>
-      <w:bookmarkEnd w:id="20"/>
+      <w:bookmarkEnd w:id="28"/>
     </w:p>
     <w:p>
       <w:pPr>
         <w:pStyle w:val="Titre1"/>
       </w:pPr>
-      <w:bookmarkStart w:id="21" w:name="_Toc434240056"/>
+      <w:bookmarkStart w:id="29" w:name="_Toc434240056"/>
       <w:r>
         <w:t>Problèmes connus</w:t>
       </w:r>
-      <w:bookmarkEnd w:id="21"/>
+      <w:bookmarkEnd w:id="29"/>
     </w:p>
     <w:p/>
     <w:p/>
@@ -6139,7 +7832,7 @@
           <w:szCs w:val="28"/>
         </w:rPr>
       </w:pPr>
-      <w:bookmarkStart w:id="22" w:name="_Toc434240057"/>
+      <w:bookmarkStart w:id="30" w:name="_Toc434240057"/>
       <w:r>
         <w:br w:type="page"/>
       </w:r>
@@ -6152,7 +7845,7 @@
         <w:lastRenderedPageBreak/>
         <w:t>Planification</w:t>
       </w:r>
-      <w:bookmarkEnd w:id="22"/>
+      <w:bookmarkEnd w:id="30"/>
     </w:p>
     <w:p>
       <w:r>
@@ -6163,11 +7856,11 @@
       <w:pPr>
         <w:pStyle w:val="Titre2"/>
       </w:pPr>
-      <w:bookmarkStart w:id="23" w:name="_Toc434240058"/>
+      <w:bookmarkStart w:id="31" w:name="_Toc434240058"/>
       <w:r>
         <w:t>Planification initial</w:t>
       </w:r>
-      <w:bookmarkEnd w:id="23"/>
+      <w:bookmarkEnd w:id="31"/>
       <w:r>
         <w:rPr>
           <w:rFonts w:ascii="Fontin Sans SC" w:hAnsi="Fontin Sans SC"/>
@@ -6202,7 +7895,7 @@
                     <pic:cNvPicPr/>
                   </pic:nvPicPr>
                   <pic:blipFill>
-                    <a:blip r:embed="rId19">
+                    <a:blip r:embed="rId34">
                       <a:extLst>
                         <a:ext uri="{28A0092B-C50C-407E-A947-70E740481C1C}">
                           <a14:useLocalDpi xmlns:a14="http://schemas.microsoft.com/office/drawing/2010/main" val="0"/>
@@ -6245,7 +7938,7 @@
         </w:numPr>
         <w:ind w:left="576"/>
       </w:pPr>
-      <w:bookmarkStart w:id="24" w:name="_Toc434240059"/>
+      <w:bookmarkStart w:id="32" w:name="_Toc434240059"/>
     </w:p>
     <w:p/>
     <w:p/>
@@ -6300,7 +7993,7 @@
       <w:r>
         <w:t>-planification</w:t>
       </w:r>
-      <w:bookmarkEnd w:id="24"/>
+      <w:bookmarkEnd w:id="32"/>
     </w:p>
     <w:p/>
     <w:p>
@@ -6316,7 +8009,7 @@
           <w:szCs w:val="28"/>
         </w:rPr>
       </w:pPr>
-      <w:bookmarkStart w:id="25" w:name="_Toc434240060"/>
+      <w:bookmarkStart w:id="33" w:name="_Toc434240060"/>
       <w:r>
         <w:br w:type="page"/>
       </w:r>
@@ -6329,17 +8022,17 @@
         <w:lastRenderedPageBreak/>
         <w:t>Conclusion</w:t>
       </w:r>
-      <w:bookmarkEnd w:id="25"/>
+      <w:bookmarkEnd w:id="33"/>
     </w:p>
     <w:p>
       <w:pPr>
         <w:pStyle w:val="Titre1"/>
       </w:pPr>
-      <w:bookmarkStart w:id="26" w:name="_Toc434240061"/>
+      <w:bookmarkStart w:id="34" w:name="_Toc434240061"/>
       <w:r>
         <w:t>Table des illustrations</w:t>
       </w:r>
-      <w:bookmarkEnd w:id="26"/>
+      <w:bookmarkEnd w:id="34"/>
     </w:p>
     <w:p>
       <w:pPr>
@@ -6354,7 +8047,7 @@
           <w:szCs w:val="28"/>
         </w:rPr>
       </w:pPr>
-      <w:bookmarkStart w:id="27" w:name="_Toc434240062"/>
+      <w:bookmarkStart w:id="35" w:name="_Toc434240062"/>
       <w:r>
         <w:br w:type="page"/>
       </w:r>
@@ -6367,7 +8060,7 @@
         <w:lastRenderedPageBreak/>
         <w:t>Signatures</w:t>
       </w:r>
-      <w:bookmarkEnd w:id="27"/>
+      <w:bookmarkEnd w:id="35"/>
     </w:p>
     <w:p>
       <w:r>
@@ -6453,7 +8146,7 @@
           <w:szCs w:val="28"/>
         </w:rPr>
       </w:pPr>
-      <w:bookmarkStart w:id="28" w:name="_Toc434240063"/>
+      <w:bookmarkStart w:id="36" w:name="_Toc434240063"/>
     </w:p>
     <w:p>
       <w:pPr>
@@ -6463,27 +8156,27 @@
         <w:lastRenderedPageBreak/>
         <w:t>Annexes</w:t>
       </w:r>
-      <w:bookmarkEnd w:id="28"/>
+      <w:bookmarkEnd w:id="36"/>
     </w:p>
     <w:p>
       <w:pPr>
         <w:pStyle w:val="Titre2"/>
       </w:pPr>
-      <w:bookmarkStart w:id="29" w:name="_Toc434240064"/>
+      <w:bookmarkStart w:id="37" w:name="_Toc434240064"/>
       <w:r>
         <w:t>Journal de travail</w:t>
       </w:r>
-      <w:bookmarkEnd w:id="29"/>
+      <w:bookmarkEnd w:id="37"/>
     </w:p>
     <w:p>
       <w:pPr>
         <w:pStyle w:val="Titre2"/>
       </w:pPr>
-      <w:bookmarkStart w:id="30" w:name="_Toc434240065"/>
+      <w:bookmarkStart w:id="38" w:name="_Toc434240065"/>
       <w:r>
         <w:t>Cahier des charges</w:t>
       </w:r>
-      <w:bookmarkEnd w:id="30"/>
+      <w:bookmarkEnd w:id="38"/>
       <w:r>
         <w:t> </w:t>
       </w:r>
@@ -6492,11 +8185,11 @@
       <w:pPr>
         <w:pStyle w:val="Titre2"/>
       </w:pPr>
-      <w:bookmarkStart w:id="31" w:name="_Toc434240066"/>
+      <w:bookmarkStart w:id="39" w:name="_Toc434240066"/>
       <w:r>
         <w:t>Manuel d’utilisation</w:t>
       </w:r>
-      <w:bookmarkEnd w:id="31"/>
+      <w:bookmarkEnd w:id="39"/>
     </w:p>
     <w:p/>
     <w:p/>
@@ -6509,8 +8202,8 @@
     <w:p/>
     <w:p/>
     <w:sectPr>
-      <w:headerReference w:type="default" r:id="rId20"/>
-      <w:footerReference w:type="default" r:id="rId21"/>
+      <w:headerReference w:type="default" r:id="rId35"/>
+      <w:footerReference w:type="default" r:id="rId36"/>
       <w:pgSz w:w="11906" w:h="16838" w:code="9"/>
       <w:pgMar w:top="1418" w:right="1418" w:bottom="1418" w:left="1418" w:header="709" w:footer="709" w:gutter="0"/>
       <w:pgNumType w:start="0"/>
@@ -6612,7 +8305,7 @@
               <w:szCs w:val="32"/>
               <w:lang w:val="fr-FR"/>
             </w:rPr>
-            <w:t>9</w:t>
+            <w:t>23</w:t>
           </w:r>
           <w:r>
             <w:rPr>
@@ -9620,7 +11313,7 @@
 </file>
 
 <file path=customXml/itemProps2.xml><?xml version="1.0" encoding="utf-8"?>
-<ds:datastoreItem xmlns:ds="http://schemas.openxmlformats.org/officeDocument/2006/customXml" ds:itemID="{F1B5FD2E-7680-40A8-8957-02521FE1CC79}">
+<ds:datastoreItem xmlns:ds="http://schemas.openxmlformats.org/officeDocument/2006/customXml" ds:itemID="{B71A8F75-7C9F-4057-B697-78AA82B33CA9}">
   <ds:schemaRefs>
     <ds:schemaRef ds:uri="http://schemas.openxmlformats.org/officeDocument/2006/bibliography"/>
   </ds:schemaRefs>

</xml_diff>